<commit_message>
report final draft review 2
</commit_message>
<xml_diff>
--- a/prefacing.docx
+++ b/prefacing.docx
@@ -284,8 +284,19 @@
           <w:sz w:val="28"/>
           <w:szCs w:val="24"/>
         </w:rPr>
-        <w:t>Anand k</w:t>
-      </w:r>
+        <w:t xml:space="preserve">K </w:t>
+      </w:r>
+      <w:proofErr w:type="spellStart"/>
+      <w:r>
+        <w:rPr>
+          <w:rFonts w:ascii="Times New Roman" w:hAnsi="Times New Roman" w:cs="Times New Roman"/>
+          <w:b/>
+          <w:sz w:val="28"/>
+          <w:szCs w:val="24"/>
+        </w:rPr>
+        <w:t>Anand</w:t>
+      </w:r>
+      <w:proofErr w:type="spellEnd"/>
     </w:p>
     <w:p>
       <w:pPr>
@@ -951,6 +962,31 @@
         </w:rPr>
         <w:t>Date:</w:t>
       </w:r>
+      <w:r>
+        <w:rPr>
+          <w:rFonts w:ascii="Times New Roman" w:hAnsi="Times New Roman" w:cs="Times New Roman"/>
+          <w:sz w:val="24"/>
+          <w:szCs w:val="24"/>
+        </w:rPr>
+        <w:t xml:space="preserve"> 28</w:t>
+      </w:r>
+      <w:r>
+        <w:rPr>
+          <w:rFonts w:ascii="Times New Roman" w:hAnsi="Times New Roman" w:cs="Times New Roman"/>
+          <w:sz w:val="24"/>
+          <w:szCs w:val="24"/>
+          <w:vertAlign w:val="superscript"/>
+        </w:rPr>
+        <w:t>th</w:t>
+      </w:r>
+      <w:r>
+        <w:rPr>
+          <w:rFonts w:ascii="Times New Roman" w:hAnsi="Times New Roman" w:cs="Times New Roman"/>
+          <w:sz w:val="24"/>
+          <w:szCs w:val="24"/>
+        </w:rPr>
+        <w:t xml:space="preserve"> June 2018</w:t>
+      </w:r>
     </w:p>
     <w:p>
       <w:pPr>
@@ -1790,8 +1826,19 @@
                 <w:sz w:val="28"/>
                 <w:szCs w:val="28"/>
               </w:rPr>
-              <w:t>Anand K</w:t>
+              <w:t xml:space="preserve">K </w:t>
             </w:r>
+            <w:proofErr w:type="spellStart"/>
+            <w:r>
+              <w:rPr>
+                <w:rFonts w:ascii="Times New Roman" w:hAnsi="Times New Roman" w:cs="Times New Roman"/>
+                <w:b/>
+                <w:sz w:val="28"/>
+                <w:szCs w:val="28"/>
+              </w:rPr>
+              <w:t>Anand</w:t>
+            </w:r>
+            <w:proofErr w:type="spellEnd"/>
           </w:p>
           <w:p>
             <w:pPr>
@@ -1855,8 +1902,10 @@
               <w:rPr>
                 <w:rFonts w:ascii="Times New Roman" w:hAnsi="Times New Roman" w:cs="Times New Roman"/>
                 <w:b/>
-                <w:sz w:val="28"/>
-                <w:szCs w:val="28"/>
+                <w:color w:val="333333"/>
+                <w:sz w:val="28"/>
+                <w:szCs w:val="28"/>
+                <w:shd w:val="clear" w:color="auto" w:fill="FFFFFF"/>
               </w:rPr>
             </w:pPr>
             <w:proofErr w:type="spellStart"/>
@@ -1940,7 +1989,28 @@
                 <w:szCs w:val="28"/>
                 <w:shd w:val="clear" w:color="auto" w:fill="FFFFFF"/>
               </w:rPr>
-              <w:t>Reddy, </w:t>
+              <w:t>Reddy,</w:t>
+            </w:r>
+          </w:p>
+          <w:p>
+            <w:pPr>
+              <w:rPr>
+                <w:rFonts w:ascii="Times New Roman" w:hAnsi="Times New Roman" w:cs="Times New Roman"/>
+                <w:b/>
+                <w:sz w:val="28"/>
+                <w:szCs w:val="28"/>
+              </w:rPr>
+            </w:pPr>
+            <w:r>
+              <w:rPr>
+                <w:rFonts w:ascii="Times New Roman" w:hAnsi="Times New Roman" w:cs="Times New Roman"/>
+                <w:b/>
+                <w:color w:val="333333"/>
+                <w:sz w:val="28"/>
+                <w:szCs w:val="28"/>
+                <w:shd w:val="clear" w:color="auto" w:fill="FFFFFF"/>
+              </w:rPr>
+              <w:t> </w:t>
             </w:r>
             <w:proofErr w:type="spellStart"/>
             <w:r>
@@ -1962,7 +2032,15 @@
                 <w:sz w:val="28"/>
                 <w:szCs w:val="28"/>
               </w:rPr>
-              <w:br/>
+              <w:t xml:space="preserve">, </w:t>
+            </w:r>
+            <w:r>
+              <w:rPr>
+                <w:rFonts w:ascii="Times New Roman" w:hAnsi="Times New Roman" w:cs="Times New Roman"/>
+                <w:b/>
+                <w:sz w:val="28"/>
+                <w:szCs w:val="28"/>
+              </w:rPr>
               <w:t>Professor, HOD,</w:t>
             </w:r>
           </w:p>
@@ -2118,62 +2196,78 @@
         <w:lastRenderedPageBreak/>
         <w:t>ACKNOWLEDGEMENT</w:t>
       </w:r>
+    </w:p>
+    <w:p>
+      <w:pPr>
+        <w:spacing w:line="360" w:lineRule="auto"/>
+        <w:jc w:val="both"/>
+        <w:rPr>
+          <w:rFonts w:ascii="Times New Roman" w:hAnsi="Times New Roman" w:cs="Times New Roman"/>
+          <w:sz w:val="24"/>
+          <w:szCs w:val="24"/>
+        </w:rPr>
+      </w:pPr>
+      <w:r>
+        <w:rPr>
+          <w:rFonts w:ascii="Times New Roman" w:hAnsi="Times New Roman" w:cs="Times New Roman"/>
+          <w:sz w:val="24"/>
+          <w:szCs w:val="24"/>
+        </w:rPr>
+        <w:t xml:space="preserve">The satisfaction that accompanies a successful completion of any task would be incomplete without the mention of people who made it possible and whose constant guidance and encouragement crown all the efforts with success. </w:t>
+      </w:r>
+    </w:p>
+    <w:p>
+      <w:pPr>
+        <w:spacing w:line="360" w:lineRule="auto"/>
+        <w:jc w:val="both"/>
+        <w:rPr>
+          <w:rFonts w:ascii="Times New Roman" w:hAnsi="Times New Roman" w:cs="Times New Roman"/>
+          <w:sz w:val="24"/>
+          <w:szCs w:val="24"/>
+        </w:rPr>
+      </w:pPr>
+      <w:r>
+        <w:rPr>
+          <w:rFonts w:ascii="Times New Roman" w:hAnsi="Times New Roman" w:cs="Times New Roman"/>
+          <w:sz w:val="24"/>
+          <w:szCs w:val="24"/>
+        </w:rPr>
+        <w:t xml:space="preserve">We express our deep sense of gratitude to </w:t>
+      </w:r>
+      <w:r>
+        <w:rPr>
+          <w:rFonts w:ascii="Times New Roman" w:hAnsi="Times New Roman" w:cs="Times New Roman"/>
+          <w:sz w:val="24"/>
+          <w:szCs w:val="24"/>
+        </w:rPr>
+        <w:t xml:space="preserve">Mr. </w:t>
+      </w:r>
       <w:bookmarkStart w:id="0" w:name="_GoBack"/>
+      <w:r>
+        <w:rPr>
+          <w:rFonts w:ascii="Times New Roman" w:hAnsi="Times New Roman" w:cs="Times New Roman"/>
+          <w:sz w:val="24"/>
+          <w:szCs w:val="24"/>
+        </w:rPr>
+        <w:t xml:space="preserve">Anand </w:t>
+      </w:r>
+      <w:proofErr w:type="gramStart"/>
+      <w:r>
+        <w:rPr>
+          <w:rFonts w:ascii="Times New Roman" w:hAnsi="Times New Roman" w:cs="Times New Roman"/>
+          <w:sz w:val="24"/>
+          <w:szCs w:val="24"/>
+        </w:rPr>
+        <w:t>K</w:t>
+      </w:r>
       <w:bookmarkEnd w:id="0"/>
-    </w:p>
-    <w:p>
-      <w:pPr>
-        <w:spacing w:line="360" w:lineRule="auto"/>
-        <w:jc w:val="both"/>
-        <w:rPr>
-          <w:rFonts w:ascii="Times New Roman" w:hAnsi="Times New Roman" w:cs="Times New Roman"/>
-          <w:sz w:val="24"/>
-          <w:szCs w:val="24"/>
-        </w:rPr>
-      </w:pPr>
-      <w:r>
-        <w:rPr>
-          <w:rFonts w:ascii="Times New Roman" w:hAnsi="Times New Roman" w:cs="Times New Roman"/>
-          <w:sz w:val="24"/>
-          <w:szCs w:val="24"/>
-        </w:rPr>
-        <w:t xml:space="preserve">The satisfaction that accompanies a successful completion of any task would be incomplete without the mention of people who made it possible and whose constant guidance and encouragement crown all the efforts with success. </w:t>
-      </w:r>
-    </w:p>
-    <w:p>
-      <w:pPr>
-        <w:spacing w:line="360" w:lineRule="auto"/>
-        <w:jc w:val="both"/>
-        <w:rPr>
-          <w:rFonts w:ascii="Times New Roman" w:hAnsi="Times New Roman" w:cs="Times New Roman"/>
-          <w:sz w:val="24"/>
-          <w:szCs w:val="24"/>
-        </w:rPr>
-      </w:pPr>
-      <w:r>
-        <w:rPr>
-          <w:rFonts w:ascii="Times New Roman" w:hAnsi="Times New Roman" w:cs="Times New Roman"/>
-          <w:sz w:val="24"/>
-          <w:szCs w:val="24"/>
-        </w:rPr>
-        <w:t xml:space="preserve">We express our deep sense of gratitude to </w:t>
-      </w:r>
-      <w:r>
-        <w:rPr>
-          <w:rFonts w:ascii="Times New Roman" w:hAnsi="Times New Roman" w:cs="Times New Roman"/>
-          <w:sz w:val="24"/>
-          <w:szCs w:val="24"/>
-        </w:rPr>
-        <w:t xml:space="preserve">Mr. Anand </w:t>
-      </w:r>
-      <w:proofErr w:type="gramStart"/>
-      <w:r>
-        <w:rPr>
-          <w:rFonts w:ascii="Times New Roman" w:hAnsi="Times New Roman" w:cs="Times New Roman"/>
-          <w:sz w:val="24"/>
-          <w:szCs w:val="24"/>
-        </w:rPr>
-        <w:t>K ,</w:t>
+      <w:r>
+        <w:rPr>
+          <w:rFonts w:ascii="Times New Roman" w:hAnsi="Times New Roman" w:cs="Times New Roman"/>
+          <w:sz w:val="24"/>
+          <w:szCs w:val="24"/>
+        </w:rPr>
+        <w:t xml:space="preserve"> ,</w:t>
       </w:r>
       <w:proofErr w:type="gramEnd"/>
       <w:r>
@@ -2984,6 +3078,36 @@
       </w:tblBorders>
     </w:tblPr>
   </w:style>
+  <w:style w:type="paragraph" w:styleId="BalloonText">
+    <w:name w:val="Balloon Text"/>
+    <w:basedOn w:val="Normal"/>
+    <w:link w:val="BalloonTextChar"/>
+    <w:uiPriority w:val="99"/>
+    <w:semiHidden/>
+    <w:unhideWhenUsed/>
+    <w:rsid w:val="00967AD4"/>
+    <w:pPr>
+      <w:spacing w:after="0" w:line="240" w:lineRule="auto"/>
+    </w:pPr>
+    <w:rPr>
+      <w:rFonts w:ascii="Segoe UI" w:hAnsi="Segoe UI" w:cs="Segoe UI"/>
+      <w:sz w:val="18"/>
+      <w:szCs w:val="18"/>
+    </w:rPr>
+  </w:style>
+  <w:style w:type="character" w:customStyle="1" w:styleId="BalloonTextChar">
+    <w:name w:val="Balloon Text Char"/>
+    <w:basedOn w:val="DefaultParagraphFont"/>
+    <w:link w:val="BalloonText"/>
+    <w:uiPriority w:val="99"/>
+    <w:semiHidden/>
+    <w:rsid w:val="00967AD4"/>
+    <w:rPr>
+      <w:rFonts w:ascii="Segoe UI" w:hAnsi="Segoe UI" w:cs="Segoe UI"/>
+      <w:sz w:val="18"/>
+      <w:szCs w:val="18"/>
+    </w:rPr>
+  </w:style>
 </w:styles>
 </file>
 

</xml_diff>